<commit_message>
final draft sent to Elizabeth
</commit_message>
<xml_diff>
--- a/thesis.docx
+++ b/thesis.docx
@@ -354,21 +354,7 @@
           <w:rFonts w:ascii="Times New Roman" w:hAnsi="Times New Roman"/>
           <w:sz w:val="24"/>
         </w:rPr>
-        <w:t xml:space="preserve">Most retailers fall far short of delivering </w:t>
-      </w:r>
-      <w:r>
-        <w:rPr>
-          <w:rFonts w:ascii="Times New Roman" w:hAnsi="Times New Roman"/>
-          <w:sz w:val="24"/>
-        </w:rPr>
-        <w:t>the</w:t>
-      </w:r>
-      <w:r>
-        <w:rPr>
-          <w:rFonts w:ascii="Times New Roman" w:hAnsi="Times New Roman"/>
-          <w:sz w:val="24"/>
-        </w:rPr>
-        <w:t xml:space="preserve"> individualized experience demanded by customers. The vast majority have not even started to define what customization means to their consumers and business which is a crucial first step (</w:t>
+        <w:t>Most retailers fall far short of delivering the individualized experience demanded by customers. The vast majority have not even started to define what customization means to their consumers and business which is a crucial first step (</w:t>
       </w:r>
       <w:r>
         <w:rPr>
@@ -384,7 +370,7 @@
           <w:noProof/>
           <w:sz w:val="24"/>
         </w:rPr>
-        <w:t xml:space="preserve"> et al., 2019). This could be produced due to several </w:t>
+        <w:t xml:space="preserve"> et al., 2019). This could be produced due to several reasons. According to a survey made by </w:t>
       </w:r>
       <w:r>
         <w:rPr>
@@ -392,7 +378,7 @@
           <w:noProof/>
           <w:sz w:val="24"/>
         </w:rPr>
-        <w:t>reasons</w:t>
+        <w:t>Boudet</w:t>
       </w:r>
       <w:r>
         <w:rPr>
@@ -400,103 +386,7 @@
           <w:noProof/>
           <w:sz w:val="24"/>
         </w:rPr>
-        <w:t xml:space="preserve">. According to a survey made by </w:t>
-      </w:r>
-      <w:r>
-        <w:rPr>
-          <w:rFonts w:ascii="Times New Roman" w:hAnsi="Times New Roman"/>
-          <w:noProof/>
-          <w:sz w:val="24"/>
-        </w:rPr>
-        <w:t>Boudet</w:t>
-      </w:r>
-      <w:r>
-        <w:rPr>
-          <w:rFonts w:ascii="Times New Roman" w:hAnsi="Times New Roman"/>
-          <w:noProof/>
-          <w:sz w:val="24"/>
-        </w:rPr>
-        <w:t xml:space="preserve"> et al (2019)</w:t>
-      </w:r>
-      <w:r>
-        <w:rPr>
-          <w:rFonts w:ascii="Times New Roman" w:hAnsi="Times New Roman"/>
-          <w:noProof/>
-          <w:sz w:val="24"/>
-        </w:rPr>
-        <w:t>,</w:t>
-      </w:r>
-      <w:r>
-        <w:rPr>
-          <w:rFonts w:ascii="Times New Roman" w:hAnsi="Times New Roman"/>
-          <w:noProof/>
-          <w:sz w:val="24"/>
-        </w:rPr>
-        <w:t xml:space="preserve"> fewer than 10% of the respondent companies currently deploy personalization beyond digital channels in a systematic way. Additionally, it </w:t>
-      </w:r>
-      <w:r>
-        <w:rPr>
-          <w:rFonts w:ascii="Times New Roman" w:hAnsi="Times New Roman"/>
-          <w:noProof/>
-          <w:sz w:val="24"/>
-        </w:rPr>
-        <w:t xml:space="preserve">is </w:t>
-      </w:r>
-      <w:r>
-        <w:rPr>
-          <w:rFonts w:ascii="Times New Roman" w:hAnsi="Times New Roman"/>
-          <w:noProof/>
-          <w:sz w:val="24"/>
-        </w:rPr>
-        <w:t xml:space="preserve">also important to mention the low investment, made by </w:t>
-      </w:r>
-      <w:r>
-        <w:rPr>
-          <w:rFonts w:ascii="Times New Roman" w:hAnsi="Times New Roman"/>
-          <w:noProof/>
-          <w:sz w:val="24"/>
-        </w:rPr>
-        <w:t>retailers</w:t>
-      </w:r>
-      <w:r>
-        <w:rPr>
-          <w:rFonts w:ascii="Times New Roman" w:hAnsi="Times New Roman"/>
-          <w:noProof/>
-          <w:sz w:val="24"/>
-        </w:rPr>
-        <w:t xml:space="preserve">, which is aimed to </w:t>
-      </w:r>
-      <w:r>
-        <w:rPr>
-          <w:rFonts w:ascii="Times New Roman" w:hAnsi="Times New Roman"/>
-          <w:noProof/>
-          <w:sz w:val="24"/>
-        </w:rPr>
-        <w:t>improve</w:t>
-      </w:r>
-      <w:r>
-        <w:rPr>
-          <w:rFonts w:ascii="Times New Roman" w:hAnsi="Times New Roman"/>
-          <w:noProof/>
-          <w:sz w:val="24"/>
-        </w:rPr>
-        <w:t xml:space="preserve"> customization. Retailers are investing, on average, 0.7% of their revenues while top retailers are </w:t>
-      </w:r>
-      <w:r>
-        <w:rPr>
-          <w:rFonts w:ascii="Times New Roman" w:hAnsi="Times New Roman"/>
-          <w:noProof/>
-          <w:sz w:val="24"/>
-        </w:rPr>
-        <w:t>investing</w:t>
-      </w:r>
-      <w:r>
-        <w:rPr>
-          <w:rFonts w:ascii="Times New Roman" w:hAnsi="Times New Roman"/>
-          <w:noProof/>
-          <w:sz w:val="24"/>
-        </w:rPr>
-        <w:t xml:space="preserve"> 0.9% or about 1.3 times more </w:t>
+        <w:t xml:space="preserve"> et al (2019), fewer than 10% of the respondent companies currently deploy personalization beyond digital channels in a systematic way. Additionally, it is also important to mention the low investment, made by retailers, which is aimed to improve customization. Retailers are investing, on average, 0.7% of their revenues while top retailers are investing 0.9% or about 1.3 times more </w:t>
       </w:r>
       <w:r>
         <w:rPr>
@@ -540,86 +430,7 @@
           <w:sz w:val="24"/>
         </w:rPr>
         <w:tab/>
-      </w:r>
-      <w:r>
-        <w:rPr>
-          <w:rFonts w:ascii="Times New Roman" w:hAnsi="Times New Roman"/>
-          <w:noProof/>
-          <w:sz w:val="24"/>
-        </w:rPr>
-        <w:t>Research</w:t>
-      </w:r>
-      <w:r>
-        <w:rPr>
-          <w:rFonts w:ascii="Times New Roman" w:hAnsi="Times New Roman"/>
-          <w:noProof/>
-          <w:sz w:val="24"/>
-        </w:rPr>
-        <w:t xml:space="preserve"> conducted in 2019, found that only one in five organizations are </w:t>
-      </w:r>
-      <w:r>
-        <w:rPr>
-          <w:rFonts w:ascii="Times New Roman" w:hAnsi="Times New Roman"/>
-          <w:noProof/>
-          <w:sz w:val="24"/>
-        </w:rPr>
-        <w:t>effective</w:t>
-      </w:r>
-      <w:r>
-        <w:rPr>
-          <w:rFonts w:ascii="Times New Roman" w:hAnsi="Times New Roman"/>
-          <w:noProof/>
-          <w:sz w:val="24"/>
-        </w:rPr>
-        <w:t xml:space="preserve"> at personalizing content </w:t>
-      </w:r>
-      <w:r>
-        <w:rPr>
-          <w:rFonts w:ascii="Times New Roman" w:hAnsi="Times New Roman"/>
-          <w:noProof/>
-          <w:sz w:val="24"/>
-        </w:rPr>
-        <w:t>at scale</w:t>
-      </w:r>
-      <w:r>
-        <w:rPr>
-          <w:rFonts w:ascii="Times New Roman" w:hAnsi="Times New Roman"/>
-          <w:noProof/>
-          <w:sz w:val="24"/>
-        </w:rPr>
-        <w:t xml:space="preserve">; moreover, </w:t>
-      </w:r>
-      <w:r>
-        <w:rPr>
-          <w:rFonts w:ascii="Times New Roman" w:hAnsi="Times New Roman"/>
-          <w:noProof/>
-          <w:sz w:val="24"/>
-        </w:rPr>
-        <w:t>although</w:t>
-      </w:r>
-      <w:r>
-        <w:rPr>
-          <w:rFonts w:ascii="Times New Roman" w:hAnsi="Times New Roman"/>
-          <w:noProof/>
-          <w:sz w:val="24"/>
-        </w:rPr>
-        <w:t xml:space="preserve"> 14% of the marketing budget is going toward personalization, 74% of the organization surveyed said </w:t>
-      </w:r>
-      <w:r>
-        <w:rPr>
-          <w:rFonts w:ascii="Times New Roman" w:hAnsi="Times New Roman"/>
-          <w:noProof/>
-          <w:sz w:val="24"/>
-        </w:rPr>
-        <w:t>they</w:t>
-      </w:r>
-      <w:r>
-        <w:rPr>
-          <w:rFonts w:ascii="Times New Roman" w:hAnsi="Times New Roman"/>
-          <w:noProof/>
-          <w:sz w:val="24"/>
-        </w:rPr>
-        <w:t xml:space="preserve"> are struggling with personalization efforts </w:t>
+        <w:t xml:space="preserve">Research conducted in 2019, found that only one in five organizations are effective at personalizing content at scale; moreover, although 14% of the marketing budget is going toward personalization, 74% of the organization surveyed said they are struggling with personalization efforts </w:t>
       </w:r>
       <w:sdt>
         <w:sdtPr>
@@ -698,35 +509,7 @@
           <w:rFonts w:ascii="Times New Roman" w:hAnsi="Times New Roman"/>
           <w:sz w:val="24"/>
         </w:rPr>
-        <w:t xml:space="preserve">Customization occurs when the user indicates what he or she prefers to see, as a change, on a specific product, for instance through changing an automobile vendor’s site to display a particular car model with </w:t>
-      </w:r>
-      <w:r>
-        <w:rPr>
-          <w:rFonts w:ascii="Times New Roman" w:hAnsi="Times New Roman"/>
-          <w:sz w:val="24"/>
-        </w:rPr>
-        <w:t xml:space="preserve">a </w:t>
-      </w:r>
-      <w:r>
-        <w:rPr>
-          <w:rFonts w:ascii="Times New Roman" w:hAnsi="Times New Roman"/>
-          <w:sz w:val="24"/>
-        </w:rPr>
-        <w:t xml:space="preserve">specific color and feature options. Customization could lead to several benefits such as </w:t>
-      </w:r>
-      <w:r>
-        <w:rPr>
-          <w:rFonts w:ascii="Times New Roman" w:hAnsi="Times New Roman"/>
-          <w:sz w:val="24"/>
-        </w:rPr>
-        <w:t xml:space="preserve">an </w:t>
-      </w:r>
-      <w:r>
-        <w:rPr>
-          <w:rFonts w:ascii="Times New Roman" w:hAnsi="Times New Roman"/>
-          <w:sz w:val="24"/>
-        </w:rPr>
-        <w:t xml:space="preserve">increment </w:t>
+        <w:t xml:space="preserve">Customization occurs when the user indicates what he or she prefers to see, as a change, on a specific product, for instance through changing an automobile vendor’s site to display a particular car model with a specific color and feature options. Customization could lead to several benefits such as an increment </w:t>
       </w:r>
       <w:r>
         <w:rPr>
@@ -740,49 +523,7 @@
           <w:rFonts w:ascii="Times New Roman" w:hAnsi="Times New Roman"/>
           <w:sz w:val="24"/>
         </w:rPr>
-        <w:t xml:space="preserve"> loyalty, </w:t>
-      </w:r>
-      <w:r>
-        <w:rPr>
-          <w:rFonts w:ascii="Times New Roman" w:hAnsi="Times New Roman"/>
-          <w:sz w:val="24"/>
-        </w:rPr>
-        <w:t xml:space="preserve">a </w:t>
-      </w:r>
-      <w:r>
-        <w:rPr>
-          <w:rFonts w:ascii="Times New Roman" w:hAnsi="Times New Roman"/>
-          <w:sz w:val="24"/>
-        </w:rPr>
-        <w:t>reduction of operational costs</w:t>
-      </w:r>
-      <w:r>
-        <w:rPr>
-          <w:rFonts w:ascii="Times New Roman" w:hAnsi="Times New Roman"/>
-          <w:sz w:val="24"/>
-        </w:rPr>
-        <w:t>,</w:t>
-      </w:r>
-      <w:r>
-        <w:rPr>
-          <w:rFonts w:ascii="Times New Roman" w:hAnsi="Times New Roman"/>
-          <w:sz w:val="24"/>
-        </w:rPr>
-        <w:t xml:space="preserve"> or widening </w:t>
-      </w:r>
-      <w:r>
-        <w:rPr>
-          <w:rFonts w:ascii="Times New Roman" w:hAnsi="Times New Roman"/>
-          <w:sz w:val="24"/>
-        </w:rPr>
-        <w:t xml:space="preserve">of </w:t>
-      </w:r>
-      <w:r>
-        <w:rPr>
-          <w:rFonts w:ascii="Times New Roman" w:hAnsi="Times New Roman"/>
-          <w:sz w:val="24"/>
-        </w:rPr>
-        <w:t xml:space="preserve">the net </w:t>
+        <w:t xml:space="preserve"> loyalty, a reduction of operational costs, or widening of the net </w:t>
       </w:r>
       <w:sdt>
         <w:sdtPr>
@@ -837,21 +578,7 @@
           <w:rFonts w:ascii="Times New Roman" w:hAnsi="Times New Roman"/>
           <w:sz w:val="24"/>
         </w:rPr>
-        <w:t xml:space="preserve">.  However, at the same time, misunderstandings </w:t>
-      </w:r>
-      <w:r>
-        <w:rPr>
-          <w:rFonts w:ascii="Times New Roman" w:hAnsi="Times New Roman"/>
-          <w:sz w:val="24"/>
-        </w:rPr>
-        <w:t>regarding</w:t>
-      </w:r>
-      <w:r>
-        <w:rPr>
-          <w:rFonts w:ascii="Times New Roman" w:hAnsi="Times New Roman"/>
-          <w:sz w:val="24"/>
-        </w:rPr>
-        <w:t xml:space="preserve"> what, specifically, about the product could be customizable can lead to lost sales </w:t>
+        <w:t xml:space="preserve">.  However, at the same time, misunderstandings regarding what, specifically, about the product could be customizable can lead to lost sales </w:t>
       </w:r>
       <w:sdt>
         <w:sdtPr>
@@ -924,21 +651,7 @@
           <w:rFonts w:ascii="Times New Roman" w:hAnsi="Times New Roman"/>
           <w:sz w:val="24"/>
         </w:rPr>
-        <w:t xml:space="preserve">With the appearance of the internet, the customization services provided by companies have increased sharply, for this reason nowadays it is more appropriate to talk about mass customization rather than just customization. Mass product customization is much more difficult than providing customization in goods </w:t>
-      </w:r>
-      <w:r>
-        <w:rPr>
-          <w:rFonts w:ascii="Times New Roman" w:hAnsi="Times New Roman"/>
-          <w:sz w:val="24"/>
-        </w:rPr>
-        <w:t>to</w:t>
-      </w:r>
-      <w:r>
-        <w:rPr>
-          <w:rFonts w:ascii="Times New Roman" w:hAnsi="Times New Roman"/>
-          <w:sz w:val="24"/>
-        </w:rPr>
-        <w:t xml:space="preserve"> a reduced consumer group. The first step to ensure the product’s success is assembling the customer specification </w:t>
+        <w:t xml:space="preserve">With the appearance of the internet, the customization services provided by companies have increased sharply, for this reason nowadays it is more appropriate to talk about mass customization rather than just customization. Mass product customization is much more difficult than providing customization in goods to a reduced consumer group. The first step to ensure the product’s success is assembling the customer specification </w:t>
       </w:r>
       <w:sdt>
         <w:sdtPr>
@@ -993,29 +706,7 @@
           <w:rFonts w:ascii="Times New Roman" w:hAnsi="Times New Roman"/>
           <w:sz w:val="24"/>
         </w:rPr>
-        <w:t>.</w:t>
-      </w:r>
-      <w:r>
-        <w:rPr>
-          <w:rFonts w:ascii="Times New Roman" w:hAnsi="Times New Roman"/>
-          <w:sz w:val="24"/>
-        </w:rPr>
-        <w:t xml:space="preserve"> </w:t>
-      </w:r>
-      <w:r>
-        <w:rPr>
-          <w:rFonts w:ascii="Times New Roman" w:hAnsi="Times New Roman"/>
-          <w:sz w:val="24"/>
-        </w:rPr>
-        <w:t xml:space="preserve">Nowadays, companies are trying to embrace mass customization in an attempt to provide unique value to their customer; nevertheless, many managers at these companies </w:t>
-      </w:r>
-      <w:r>
-        <w:rPr>
-          <w:rFonts w:ascii="Times New Roman" w:hAnsi="Times New Roman"/>
-          <w:sz w:val="24"/>
-        </w:rPr>
-        <w:lastRenderedPageBreak/>
-        <w:t xml:space="preserve">have discovered that mass customization can produce unnecessary costs and complexity </w:t>
+        <w:t xml:space="preserve">. Nowadays, companies are trying to embrace mass customization in an attempt to provide unique value to their customer; nevertheless, many managers at these companies have discovered that mass customization can produce unnecessary costs and complexity </w:t>
       </w:r>
       <w:sdt>
         <w:sdtPr>
@@ -1088,21 +779,8 @@
           <w:rFonts w:ascii="Times New Roman" w:hAnsi="Times New Roman"/>
           <w:sz w:val="24"/>
         </w:rPr>
-        <w:t xml:space="preserve">Customizing a product by each attribute tends to be onerous for consumers. As a result, the benefits produced by product customization could be countered by an increase in choice complexity, leading to a decrease </w:t>
-      </w:r>
-      <w:r>
-        <w:rPr>
-          <w:rFonts w:ascii="Times New Roman" w:hAnsi="Times New Roman"/>
-          <w:sz w:val="24"/>
-        </w:rPr>
-        <w:t>in</w:t>
-      </w:r>
-      <w:r>
-        <w:rPr>
-          <w:rFonts w:ascii="Times New Roman" w:hAnsi="Times New Roman"/>
-          <w:sz w:val="24"/>
-        </w:rPr>
-        <w:t xml:space="preserve"> customer satisfaction along with other relevant variables as well (</w:t>
+        <w:lastRenderedPageBreak/>
+        <w:t>Customizing a product by each attribute tends to be onerous for consumers. As a result, the benefits produced by product customization could be countered by an increase in choice complexity, leading to a decrease in customer satisfaction along with other relevant variables as well (</w:t>
       </w:r>
       <w:r>
         <w:rPr>
@@ -1116,49 +794,7 @@
           <w:rFonts w:ascii="Times New Roman" w:hAnsi="Times New Roman"/>
           <w:sz w:val="24"/>
         </w:rPr>
-        <w:t xml:space="preserve"> et al., 2014). Due to the high level of complexity around mass customization, it is fundamental to address the specific </w:t>
-      </w:r>
-      <w:r>
-        <w:rPr>
-          <w:rFonts w:ascii="Times New Roman" w:hAnsi="Times New Roman"/>
-          <w:sz w:val="24"/>
-        </w:rPr>
-        <w:t>customers’</w:t>
-      </w:r>
-      <w:r>
-        <w:rPr>
-          <w:rFonts w:ascii="Times New Roman" w:hAnsi="Times New Roman"/>
-          <w:sz w:val="24"/>
-        </w:rPr>
-        <w:t xml:space="preserve"> desires, within a customization context, </w:t>
-      </w:r>
-      <w:r>
-        <w:rPr>
-          <w:rFonts w:ascii="Times New Roman" w:hAnsi="Times New Roman"/>
-          <w:sz w:val="24"/>
-        </w:rPr>
-        <w:t>to</w:t>
-      </w:r>
-      <w:r>
-        <w:rPr>
-          <w:rFonts w:ascii="Times New Roman" w:hAnsi="Times New Roman"/>
-          <w:sz w:val="24"/>
-        </w:rPr>
-        <w:t xml:space="preserve"> make the whole process simpler. Product customization necessities should be led by some </w:t>
-      </w:r>
-      <w:r>
-        <w:rPr>
-          <w:rFonts w:ascii="Times New Roman" w:hAnsi="Times New Roman"/>
-          <w:sz w:val="24"/>
-        </w:rPr>
-        <w:t>determining</w:t>
-      </w:r>
-      <w:r>
-        <w:rPr>
-          <w:rFonts w:ascii="Times New Roman" w:hAnsi="Times New Roman"/>
-          <w:sz w:val="24"/>
-        </w:rPr>
-        <w:t xml:space="preserve"> factors such as the market demand, innovation, the value provided to the customers and the niche market the product is targeted </w:t>
+        <w:t xml:space="preserve"> et al., 2014). Due to the high level of complexity around mass customization, it is fundamental to address the specific customers’ desires, within a customization context, to make the whole process simpler. Product customization necessities should be led by some determining factors such as the market demand, innovation, the value provided to the customers and the niche market the product is targeted </w:t>
       </w:r>
       <w:r>
         <w:rPr>
@@ -1238,21 +874,7 @@
           <w:rFonts w:ascii="Times New Roman" w:hAnsi="Times New Roman"/>
           <w:sz w:val="24"/>
         </w:rPr>
-        <w:t xml:space="preserve">Research has been able to prove that companies have been struggling to achieve </w:t>
-      </w:r>
-      <w:r>
-        <w:rPr>
-          <w:rFonts w:ascii="Times New Roman" w:hAnsi="Times New Roman"/>
-          <w:sz w:val="24"/>
-        </w:rPr>
-        <w:t xml:space="preserve">the </w:t>
-      </w:r>
-      <w:r>
-        <w:rPr>
-          <w:rFonts w:ascii="Times New Roman" w:hAnsi="Times New Roman"/>
-          <w:sz w:val="24"/>
-        </w:rPr>
-        <w:t>cost improvements promised by mass customization. This could be produced by the pressure, faced by companies, to deliver customized and affordable products (</w:t>
+        <w:t>Research has been able to prove that companies have been struggling to achieve the cost improvements promised by mass customization. This could be produced by the pressure, faced by companies, to deliver customized and affordable products (</w:t>
       </w:r>
       <w:proofErr w:type="spellStart"/>
       <w:r>
@@ -1268,35 +890,7 @@
           <w:rFonts w:ascii="Times New Roman" w:hAnsi="Times New Roman"/>
           <w:sz w:val="24"/>
         </w:rPr>
-        <w:t xml:space="preserve"> et al., 2017). Cost increase, in a customization context, could be produced by the maintenance of a variety of machinery and infrastructure that can produce different </w:t>
-      </w:r>
-      <w:r>
-        <w:rPr>
-          <w:rFonts w:ascii="Times New Roman" w:hAnsi="Times New Roman"/>
-          <w:sz w:val="24"/>
-        </w:rPr>
-        <w:t>products</w:t>
-      </w:r>
-      <w:r>
-        <w:rPr>
-          <w:rFonts w:ascii="Times New Roman" w:hAnsi="Times New Roman"/>
-          <w:sz w:val="24"/>
-        </w:rPr>
-        <w:t>, color</w:t>
-      </w:r>
-      <w:r>
-        <w:rPr>
-          <w:rFonts w:ascii="Times New Roman" w:hAnsi="Times New Roman"/>
-          <w:sz w:val="24"/>
-        </w:rPr>
-        <w:t>s</w:t>
-      </w:r>
-      <w:r>
-        <w:rPr>
-          <w:rFonts w:ascii="Times New Roman" w:hAnsi="Times New Roman"/>
-          <w:sz w:val="24"/>
-        </w:rPr>
-        <w:t xml:space="preserve">, shapes, </w:t>
+        <w:t xml:space="preserve"> et al., 2017). Cost increase, in a customization context, could be produced by the maintenance of a variety of machinery and infrastructure that can produce different products, colors, shapes, </w:t>
       </w:r>
       <w:proofErr w:type="spellStart"/>
       <w:r>
@@ -1367,35 +961,7 @@
           <w:rFonts w:ascii="Times New Roman" w:hAnsi="Times New Roman"/>
           <w:sz w:val="24"/>
         </w:rPr>
-        <w:t xml:space="preserve">. The tools and technologies required to reach mass customization at </w:t>
-      </w:r>
-      <w:r>
-        <w:rPr>
-          <w:rFonts w:ascii="Times New Roman" w:hAnsi="Times New Roman"/>
-          <w:sz w:val="24"/>
-        </w:rPr>
-        <w:t xml:space="preserve">a </w:t>
-      </w:r>
-      <w:r>
-        <w:rPr>
-          <w:rFonts w:ascii="Times New Roman" w:hAnsi="Times New Roman"/>
-          <w:sz w:val="24"/>
-        </w:rPr>
-        <w:t xml:space="preserve">low cost are not accessible easily yet. There is no specialized infrastructure that </w:t>
-      </w:r>
-      <w:r>
-        <w:rPr>
-          <w:rFonts w:ascii="Times New Roman" w:hAnsi="Times New Roman"/>
-          <w:sz w:val="24"/>
-        </w:rPr>
-        <w:t>offers</w:t>
-      </w:r>
-      <w:r>
-        <w:rPr>
-          <w:rFonts w:ascii="Times New Roman" w:hAnsi="Times New Roman"/>
-          <w:sz w:val="24"/>
-        </w:rPr>
-        <w:t xml:space="preserve"> access to all the capabilities of mass customization </w:t>
+        <w:t xml:space="preserve">. The tools and technologies required to reach mass customization at a low cost are not accessible easily yet. There is no specialized infrastructure that offers access to all the capabilities of mass customization </w:t>
       </w:r>
       <w:sdt>
         <w:sdtPr>
@@ -1632,15 +1198,7 @@
           <w:rFonts w:ascii="Times New Roman" w:hAnsi="Times New Roman"/>
           <w:sz w:val="24"/>
         </w:rPr>
-        <w:t xml:space="preserve">. It is </w:t>
-      </w:r>
-      <w:r>
-        <w:rPr>
-          <w:rFonts w:ascii="Times New Roman" w:hAnsi="Times New Roman"/>
-          <w:sz w:val="24"/>
-        </w:rPr>
-        <w:lastRenderedPageBreak/>
-        <w:t xml:space="preserve">believed that </w:t>
+        <w:t xml:space="preserve">. It is believed that </w:t>
       </w:r>
       <w:r>
         <w:rPr>
@@ -1716,6 +1274,7 @@
           <w:rFonts w:ascii="Times New Roman" w:hAnsi="Times New Roman"/>
           <w:sz w:val="24"/>
         </w:rPr>
+        <w:lastRenderedPageBreak/>
         <w:t>C</w:t>
       </w:r>
       <w:r>
@@ -1907,7 +1466,7 @@
           <w:rFonts w:ascii="Times New Roman" w:hAnsi="Times New Roman"/>
           <w:sz w:val="24"/>
         </w:rPr>
-        <w:t xml:space="preserve"> 33% of consumers interested in customization feel that standard products do not meet their expectations. There are important opportunities for companies to enhance customization experiences, offered to their clients, as a replacement for legal ownership. </w:t>
+        <w:t xml:space="preserve"> 33% of consumers interested in customization feel that standard products do not meet their expectations. There are important opportunities for companies to enhance customization experiences, offered to their clients, as a replacement for legal ownership.</w:t>
       </w:r>
     </w:p>
     <w:p>
@@ -2003,15 +1562,7 @@
           <w:rFonts w:ascii="Times New Roman" w:hAnsi="Times New Roman"/>
           <w:sz w:val="24"/>
         </w:rPr>
-        <w:t xml:space="preserve">. But at the same time, it represents a </w:t>
-      </w:r>
-      <w:r>
-        <w:rPr>
-          <w:rFonts w:ascii="Times New Roman" w:hAnsi="Times New Roman"/>
-          <w:sz w:val="24"/>
-        </w:rPr>
-        <w:lastRenderedPageBreak/>
-        <w:t xml:space="preserve">challenge for companies </w:t>
+        <w:t xml:space="preserve">. But at the same time, it represents a challenge for companies </w:t>
       </w:r>
       <w:r>
         <w:rPr>
@@ -2071,7 +1622,15 @@
           <w:rFonts w:ascii="Times New Roman" w:hAnsi="Times New Roman"/>
           <w:sz w:val="24"/>
         </w:rPr>
-        <w:t>important influence on both approaches: for the consumers and the companies as well. According to Li &amp; Atkinson (2020), psychological ownership fulfills basic psychological needs and therefore increments customer well-being. Additionally, this variable is positively associated with consumer demand, willingness to pay, word of mouth and competitive resistance (</w:t>
+        <w:t xml:space="preserve">important influence on both approaches: for the consumers and the companies as well. According to Li &amp; Atkinson (2020), psychological ownership fulfills basic psychological needs and therefore increments customer well-being. Additionally, this variable is positively associated with consumer demand, willingness to pay, word of mouth and competitive </w:t>
+      </w:r>
+      <w:r>
+        <w:rPr>
+          <w:rFonts w:ascii="Times New Roman" w:hAnsi="Times New Roman"/>
+          <w:sz w:val="24"/>
+        </w:rPr>
+        <w:lastRenderedPageBreak/>
+        <w:t>resistance (</w:t>
       </w:r>
       <w:proofErr w:type="spellStart"/>
       <w:r>
@@ -2372,7 +1931,6 @@
           <w:sz w:val="24"/>
           <w:szCs w:val="15"/>
         </w:rPr>
-        <w:lastRenderedPageBreak/>
         <w:t>What is psychological ownership?</w:t>
       </w:r>
     </w:p>
@@ -2519,6 +2077,7 @@
           <w:sz w:val="24"/>
           <w:szCs w:val="15"/>
         </w:rPr>
+        <w:lastRenderedPageBreak/>
         <w:t>To what extent is the willingness to pay affected by the level of customization on a product?</w:t>
       </w:r>
     </w:p>
@@ -2907,17 +2466,7 @@
           <w:sz w:val="24"/>
           <w:szCs w:val="15"/>
         </w:rPr>
-        <w:t xml:space="preserve"> the main key concepts that are encompassed by this research. Additionally, it will </w:t>
-      </w:r>
-      <w:r>
-        <w:rPr>
-          <w:rFonts w:ascii="Times New Roman"/>
-          <w:iCs/>
-          <w:sz w:val="24"/>
-          <w:szCs w:val="15"/>
-        </w:rPr>
-        <w:lastRenderedPageBreak/>
-        <w:t xml:space="preserve">help us to understand how the variables included are related to each other, based on previous research done; that, at the same time will support the hypotheses which are going to be eventually stated. </w:t>
+        <w:t xml:space="preserve"> the main key concepts that are encompassed by this research. Additionally, it will help us to understand how the variables included are related to each other, based on previous research done; that, at the same time will support the hypotheses which are going to be eventually stated. </w:t>
       </w:r>
     </w:p>
     <w:p>
@@ -3012,7 +2561,17 @@
           <w:sz w:val="24"/>
           <w:szCs w:val="15"/>
         </w:rPr>
-        <w:t xml:space="preserve"> psychological ownership. Finally, they will be asked to give their willingness to pay </w:t>
+        <w:t xml:space="preserve"> psychological ownership. Finally, they will be asked to give their </w:t>
+      </w:r>
+      <w:r>
+        <w:rPr>
+          <w:rFonts w:ascii="Times New Roman"/>
+          <w:iCs/>
+          <w:sz w:val="24"/>
+          <w:szCs w:val="15"/>
+        </w:rPr>
+        <w:lastRenderedPageBreak/>
+        <w:t xml:space="preserve">willingness to pay </w:t>
       </w:r>
       <w:r>
         <w:rPr>
@@ -3412,7 +2971,6 @@
           <w:sz w:val="24"/>
           <w:szCs w:val="15"/>
         </w:rPr>
-        <w:lastRenderedPageBreak/>
         <w:t xml:space="preserve">Third, although utilitarian and hedonic conditions have been manipulated in other studies such as the one made by </w:t>
       </w:r>
       <w:r>
@@ -3467,25 +3025,7 @@
           <w:sz w:val="24"/>
           <w:szCs w:val="15"/>
         </w:rPr>
-        <w:t xml:space="preserve"> unit, and how they interact with each feature, of the same product, but separately. Additionally</w:t>
-      </w:r>
-      <w:r>
-        <w:rPr>
-          <w:rFonts w:ascii="Times New Roman" w:hAnsi="Times New Roman"/>
-          <w:noProof/>
-          <w:sz w:val="24"/>
-          <w:szCs w:val="15"/>
-        </w:rPr>
-        <w:t>,</w:t>
-      </w:r>
-      <w:r>
-        <w:rPr>
-          <w:rFonts w:ascii="Times New Roman" w:hAnsi="Times New Roman"/>
-          <w:noProof/>
-          <w:sz w:val="24"/>
-          <w:szCs w:val="15"/>
-        </w:rPr>
-        <w:t xml:space="preserve"> it is going</w:t>
+        <w:t xml:space="preserve"> unit, and how they interact with each feature, of the same product, but separately. Additionally, it is going</w:t>
       </w:r>
       <w:r>
         <w:rPr>
@@ -3546,6 +3086,7 @@
           <w:sz w:val="28"/>
           <w:szCs w:val="17"/>
         </w:rPr>
+        <w:lastRenderedPageBreak/>
         <w:t>Managerial relevance</w:t>
       </w:r>
     </w:p>
@@ -3801,6 +3342,18 @@
     <w:p>
       <w:pPr>
         <w:pStyle w:val="BodyText"/>
+        <w:spacing w:before="1" w:line="360" w:lineRule="auto"/>
+        <w:rPr>
+          <w:rFonts w:ascii="Times New Roman"/>
+          <w:iCs/>
+          <w:sz w:val="24"/>
+          <w:szCs w:val="15"/>
+        </w:rPr>
+      </w:pPr>
+    </w:p>
+    <w:p>
+      <w:pPr>
+        <w:pStyle w:val="BodyText"/>
         <w:numPr>
           <w:ilvl w:val="0"/>
           <w:numId w:val="1"/>
@@ -3818,7 +3371,6 @@
           <w:i/>
           <w:sz w:val="36"/>
         </w:rPr>
-        <w:lastRenderedPageBreak/>
         <w:t xml:space="preserve">Chapter </w:t>
       </w:r>
       <w:r>
@@ -4010,7 +3562,15 @@
           <w:rFonts w:ascii="Times New Roman" w:hAnsi="Times New Roman"/>
           <w:sz w:val="24"/>
         </w:rPr>
-        <w:t xml:space="preserve">. To ensure the product in mind is developed within a customization context, customers must be aware of their preferences and must be able to depict them </w:t>
+        <w:t xml:space="preserve">. To ensure the product in mind is developed </w:t>
+      </w:r>
+      <w:r>
+        <w:rPr>
+          <w:rFonts w:ascii="Times New Roman" w:hAnsi="Times New Roman"/>
+          <w:sz w:val="24"/>
+        </w:rPr>
+        <w:lastRenderedPageBreak/>
+        <w:t xml:space="preserve">within a customization context, customers must be aware of their preferences and must be able to depict them </w:t>
       </w:r>
       <w:sdt>
         <w:sdtPr>
@@ -4419,15 +3979,7 @@
           <w:rFonts w:ascii="Times New Roman" w:hAnsi="Times New Roman"/>
           <w:sz w:val="24"/>
         </w:rPr>
-        <w:t xml:space="preserve">the relationship between </w:t>
-      </w:r>
-      <w:r>
-        <w:rPr>
-          <w:rFonts w:ascii="Times New Roman" w:hAnsi="Times New Roman"/>
-          <w:sz w:val="24"/>
-        </w:rPr>
-        <w:lastRenderedPageBreak/>
-        <w:t xml:space="preserve">customization and WTP moderated by some variables such as preference insight, ability to express preferences and product involvement. </w:t>
+        <w:t xml:space="preserve">the relationship between customization and WTP moderated by some variables such as preference insight, ability to express preferences and product involvement. </w:t>
       </w:r>
     </w:p>
     <w:p>
@@ -4505,7 +4057,15 @@
           <w:rFonts w:ascii="Times New Roman" w:hAnsi="Times New Roman"/>
           <w:sz w:val="24"/>
         </w:rPr>
-        <w:t>, customization by individual components could produce an increment in choice complexity and it could lead to the decrease of relevant variables such as product utility or even willingness to pay.</w:t>
+        <w:t xml:space="preserve">, customization by individual </w:t>
+      </w:r>
+      <w:r>
+        <w:rPr>
+          <w:rFonts w:ascii="Times New Roman" w:hAnsi="Times New Roman"/>
+          <w:sz w:val="24"/>
+        </w:rPr>
+        <w:lastRenderedPageBreak/>
+        <w:t>components could produce an increment in choice complexity and it could lead to the decrease of relevant variables such as product utility or even willingness to pay.</w:t>
       </w:r>
     </w:p>
     <w:p>
@@ -4523,29 +4083,49 @@
           <w:rFonts w:ascii="Times New Roman" w:hAnsi="Times New Roman"/>
           <w:sz w:val="24"/>
         </w:rPr>
-        <w:t>The connection between the level of customization and psychological ownership was introduced due to the influence of a study carried out by (</w:t>
+        <w:t xml:space="preserve">The connection between the level of customization and psychological ownership was introduced due to the influence of a study carried out by </w:t>
+      </w:r>
+      <w:r>
+        <w:rPr>
+          <w:rFonts w:ascii="Times New Roman" w:hAnsi="Times New Roman" w:cs="Times New Roman"/>
+          <w:sz w:val="24"/>
+          <w:szCs w:val="24"/>
+        </w:rPr>
+        <w:t>(</w:t>
       </w:r>
       <w:bookmarkStart w:id="4" w:name="_Hlk116316273"/>
       <w:r>
         <w:rPr>
+          <w:rFonts w:ascii="Times New Roman" w:hAnsi="Times New Roman" w:cs="Times New Roman"/>
           <w:noProof/>
-        </w:rPr>
-        <w:t>Kim</w:t>
-      </w:r>
-      <w:r>
-        <w:rPr>
-          <w:rFonts w:ascii="Times New Roman" w:hAnsi="Times New Roman"/>
-          <w:sz w:val="24"/>
+          <w:sz w:val="24"/>
+          <w:szCs w:val="24"/>
+        </w:rPr>
+        <w:t>Jami</w:t>
+      </w:r>
+      <w:r>
+        <w:rPr>
+          <w:rFonts w:ascii="Times New Roman" w:hAnsi="Times New Roman" w:cs="Times New Roman"/>
+          <w:sz w:val="24"/>
+          <w:szCs w:val="24"/>
         </w:rPr>
         <w:t xml:space="preserve"> et al., 2021</w:t>
       </w:r>
       <w:bookmarkEnd w:id="4"/>
       <w:r>
         <w:rPr>
-          <w:rFonts w:ascii="Times New Roman" w:hAnsi="Times New Roman"/>
-          <w:sz w:val="24"/>
-        </w:rPr>
-        <w:t xml:space="preserve">) where ownership was manipulated through the customization of a product. Their results showed that the participants who customize the product for themselves developed greater psychological ownership than those who modified it to make it more attractive to be purchased by others. Although, in this experiment customization was not a variable itself, but rather was a means to manipulate ownership, it showed that in fact, there could be a relationship between the level of customization and the psychological ownership of customers toward products modified directly by them. </w:t>
+          <w:rFonts w:ascii="Times New Roman" w:hAnsi="Times New Roman" w:cs="Times New Roman"/>
+          <w:sz w:val="24"/>
+          <w:szCs w:val="24"/>
+        </w:rPr>
+        <w:t>)</w:t>
+      </w:r>
+      <w:r>
+        <w:rPr>
+          <w:rFonts w:ascii="Times New Roman" w:hAnsi="Times New Roman"/>
+          <w:sz w:val="24"/>
+        </w:rPr>
+        <w:t xml:space="preserve"> where ownership was manipulated through the customization of a product. Their results showed that the participants who customize the product for themselves developed greater psychological ownership than those who modified it to make it more attractive to be purchased by others. Although, in this experiment customization was not a variable itself, but rather was a means to manipulate ownership, it showed that in fact, there could be a relationship between the level of customization and the psychological ownership of customers toward products modified directly by them. </w:t>
       </w:r>
     </w:p>
     <w:p>
@@ -4738,15 +4318,7 @@
           <w:b w:val="0"/>
           <w:bCs w:val="0"/>
         </w:rPr>
-        <w:t xml:space="preserve">. At a fundamental level, the </w:t>
-      </w:r>
-      <w:r>
-        <w:rPr>
-          <w:b w:val="0"/>
-          <w:bCs w:val="0"/>
-        </w:rPr>
-        <w:lastRenderedPageBreak/>
-        <w:t xml:space="preserve">appeal of a product can be viewed as a function of two factors: product features and the set of efforts to introduce the good in the market (Du et al., 2015). Features refer to a product´s physical characteristics which determine what the product consist of </w:t>
+        <w:t xml:space="preserve">. At a fundamental level, the appeal of a product can be viewed as a function of two factors: product features and the set of efforts to introduce the good in the market (Du et al., 2015). Features refer to a product´s physical characteristics which determine what the product consist of </w:t>
       </w:r>
       <w:sdt>
         <w:sdtPr>
@@ -4921,7 +4493,15 @@
           <w:b w:val="0"/>
           <w:bCs w:val="0"/>
         </w:rPr>
-        <w:t xml:space="preserve">purchasing and consumer behavior, of the customers, are driven by these elements which are: consummatory (hedonic) gratification, mainly triggered by sensory attributes; and instrumental (utilitarian) motivated by expectations of consequences. Based on the previous statement, it is possible to differentiate both concepts within a consumption context. Hedonic experiences are intrinsically motivated and fulfilling and for this reason, are sought after as a final destination. On the other hand, utilitarian experiences are extrinsic because they are seen as instruments to achieve a higher-level goal </w:t>
+        <w:t xml:space="preserve">purchasing and consumer behavior, of the customers, are driven by these elements which are: consummatory (hedonic) gratification, mainly triggered by sensory attributes; and instrumental (utilitarian) </w:t>
+      </w:r>
+      <w:r>
+        <w:rPr>
+          <w:b w:val="0"/>
+          <w:bCs w:val="0"/>
+        </w:rPr>
+        <w:lastRenderedPageBreak/>
+        <w:t xml:space="preserve">motivated by expectations of consequences. Based on the previous statement, it is possible to differentiate both concepts within a consumption context. Hedonic experiences are intrinsically motivated and fulfilling and for this reason, are sought after as a final destination. On the other hand, utilitarian experiences are extrinsic because they are seen as instruments to achieve a higher-level goal </w:t>
       </w:r>
       <w:bookmarkStart w:id="6" w:name="_Hlk118022996"/>
       <w:sdt>
@@ -5148,15 +4728,7 @@
           <w:b w:val="0"/>
           <w:bCs w:val="0"/>
         </w:rPr>
-        <w:t xml:space="preserve">It is believed that consumers are more attracted to hedonic elements than utilitarian </w:t>
-      </w:r>
-      <w:r>
-        <w:rPr>
-          <w:b w:val="0"/>
-          <w:bCs w:val="0"/>
-        </w:rPr>
-        <w:lastRenderedPageBreak/>
-        <w:t>ones. A recent survey carried out by</w:t>
+        <w:t>It is believed that consumers are more attracted to hedonic elements than utilitarian ones. A recent survey carried out by</w:t>
       </w:r>
       <w:r>
         <w:t xml:space="preserve"> </w:t>
@@ -5312,7 +4884,15 @@
           <w:b w:val="0"/>
           <w:bCs w:val="0"/>
         </w:rPr>
-        <w:t xml:space="preserve">As it has been explained, consumers tend to develop stronger emotions, and therefore a higher willingness to pay, for hedonic products. Based on the contribution made by </w:t>
+        <w:t xml:space="preserve">As it has been explained, consumers tend to develop stronger emotions, and therefore a </w:t>
+      </w:r>
+      <w:r>
+        <w:rPr>
+          <w:b w:val="0"/>
+          <w:bCs w:val="0"/>
+        </w:rPr>
+        <w:lastRenderedPageBreak/>
+        <w:t xml:space="preserve">higher willingness to pay, for hedonic products. Based on the contribution made by </w:t>
       </w:r>
       <w:bookmarkStart w:id="10" w:name="_Hlk118023277"/>
       <w:r>
@@ -5460,15 +5040,7 @@
           <w:b w:val="0"/>
           <w:bCs w:val="0"/>
         </w:rPr>
-        <w:t xml:space="preserve">), who said that retailers can enhance psychological ownership by </w:t>
-      </w:r>
-      <w:r>
-        <w:rPr>
-          <w:b w:val="0"/>
-          <w:bCs w:val="0"/>
-        </w:rPr>
-        <w:lastRenderedPageBreak/>
-        <w:t xml:space="preserve">encouraging consumers to touch products or letting them customize them. </w:t>
+        <w:t xml:space="preserve">), who said that retailers can enhance psychological ownership by encouraging consumers to touch products or letting them customize them. </w:t>
       </w:r>
     </w:p>
     <w:p>
@@ -5626,7 +5198,15 @@
           <w:rFonts w:ascii="Times New Roman" w:hAnsi="Times New Roman"/>
           <w:sz w:val="24"/>
         </w:rPr>
-        <w:t xml:space="preserve"> psychological ownership could be understood as the individual feeling of possession a consumer could hold for a target, it is based on subjective feelings. Legal ownership, on the other hand, is the possession of a product, endorsed by a legal document, usually a deed, a bill or a receipt. </w:t>
+        <w:t xml:space="preserve"> psychological ownership could be understood as the individual feeling of possession a consumer could hold for a target, it is based </w:t>
+      </w:r>
+      <w:r>
+        <w:rPr>
+          <w:rFonts w:ascii="Times New Roman" w:hAnsi="Times New Roman"/>
+          <w:sz w:val="24"/>
+        </w:rPr>
+        <w:lastRenderedPageBreak/>
+        <w:t xml:space="preserve">on subjective feelings. Legal ownership, on the other hand, is the possession of a product, endorsed by a legal document, usually a deed, a bill or a receipt. </w:t>
       </w:r>
       <w:r>
         <w:rPr>
@@ -5872,15 +5452,7 @@
           <w:rFonts w:ascii="Times New Roman" w:hAnsi="Times New Roman"/>
           <w:sz w:val="24"/>
         </w:rPr>
-        <w:t xml:space="preserve"> the self-concept, this same literature proposes that people are </w:t>
-      </w:r>
-      <w:r>
-        <w:rPr>
-          <w:rFonts w:ascii="Times New Roman" w:hAnsi="Times New Roman"/>
-          <w:sz w:val="24"/>
-        </w:rPr>
-        <w:lastRenderedPageBreak/>
-        <w:t xml:space="preserve">bound to view tangible and intangible possessions as part of the extended self, mainly caused by feelings of ownership </w:t>
+        <w:t xml:space="preserve"> the self-concept, this same literature proposes that people are bound to view tangible and intangible possessions as part of the extended self, mainly caused by feelings of ownership </w:t>
       </w:r>
       <w:sdt>
         <w:sdtPr>
@@ -6089,7 +5661,15 @@
           <w:rFonts w:ascii="Times New Roman" w:hAnsi="Times New Roman"/>
           <w:sz w:val="24"/>
         </w:rPr>
-        <w:t xml:space="preserve">. In their research, they were able to get significant partial mediation by psychological ownership, in the relationship between product format and willingness to pay. This could be considered an important influence in the present study because it helps us to understand how PO could explain the effect of both: the level of customization and types of features used to customize products on willingness to pay. After all, the treatment variable and the manipulation strategy used by them are quite related to the features of some determined products and the way that customers interact with them. </w:t>
+        <w:t xml:space="preserve">. In their research, they were able to get significant partial mediation by psychological ownership, in the relationship between product format and willingness to pay. This could be considered an </w:t>
+      </w:r>
+      <w:r>
+        <w:rPr>
+          <w:rFonts w:ascii="Times New Roman" w:hAnsi="Times New Roman"/>
+          <w:sz w:val="24"/>
+        </w:rPr>
+        <w:lastRenderedPageBreak/>
+        <w:t xml:space="preserve">important influence in the present study because it helps us to understand how PO could explain the effect of both: the level of customization and types of features used to customize products on willingness to pay. After all, the treatment variable and the manipulation strategy used by them are quite related to the features of some determined products and the way that customers interact with them. </w:t>
       </w:r>
     </w:p>
     <w:p>
@@ -6153,7 +5733,6 @@
           <w:rFonts w:ascii="Times New Roman" w:hAnsi="Times New Roman"/>
           <w:sz w:val="24"/>
         </w:rPr>
-        <w:lastRenderedPageBreak/>
         <w:t xml:space="preserve">As it was stated before, hedonic products tend to develop stronger psychological ownership than utilitarian ones. As a complement, it is important to mention the research made by </w:t>
       </w:r>
       <w:r>
@@ -6295,6 +5874,7 @@
           <w:noProof/>
           <w:sz w:val="24"/>
         </w:rPr>
+        <w:lastRenderedPageBreak/>
         <w:t>H6:</w:t>
       </w:r>
       <w:r>
@@ -6503,17 +6083,7 @@
           <w:sz w:val="24"/>
           <w:szCs w:val="15"/>
         </w:rPr>
-        <w:t xml:space="preserve">. This methodology could be adapted to </w:t>
-      </w:r>
-      <w:r>
-        <w:rPr>
-          <w:rFonts w:ascii="Times New Roman"/>
-          <w:iCs/>
-          <w:sz w:val="24"/>
-          <w:szCs w:val="15"/>
-        </w:rPr>
-        <w:lastRenderedPageBreak/>
-        <w:t xml:space="preserve">the main objective of the study because its focus on consumer behavior allows us to manipulate aspects of a stylized artificial scenario and measure consumer reactions to these hypothetical scenarios </w:t>
+        <w:t xml:space="preserve">. This methodology could be adapted to the main objective of the study because its focus on consumer behavior allows us to manipulate aspects of a stylized artificial scenario and measure consumer reactions to these hypothetical scenarios </w:t>
       </w:r>
       <w:r>
         <w:rPr>
@@ -6829,7 +6399,17 @@
           <w:sz w:val="24"/>
           <w:szCs w:val="15"/>
         </w:rPr>
-        <w:t>(2009), that a between-subject design experiment is characterized by the fact that each participant is randomly assigned to each experimental group.</w:t>
+        <w:t xml:space="preserve">(2009), that a between-subject </w:t>
+      </w:r>
+      <w:r>
+        <w:rPr>
+          <w:rFonts w:ascii="Times New Roman"/>
+          <w:iCs/>
+          <w:sz w:val="24"/>
+          <w:szCs w:val="15"/>
+        </w:rPr>
+        <w:lastRenderedPageBreak/>
+        <w:t>design experiment is characterized by the fact that each participant is randomly assigned to each experimental group.</w:t>
       </w:r>
     </w:p>
     <w:p>
@@ -6976,17 +6556,43 @@
           <w:sz w:val="24"/>
           <w:szCs w:val="15"/>
         </w:rPr>
-        <w:t xml:space="preserve"> online panel and a sample group gathered through one of these marketplaces; both samples belonged to the U.S. The chosen </w:t>
-      </w:r>
-      <w:r>
-        <w:rPr>
-          <w:rFonts w:ascii="Times New Roman"/>
-          <w:iCs/>
-          <w:sz w:val="24"/>
-          <w:szCs w:val="15"/>
-        </w:rPr>
-        <w:lastRenderedPageBreak/>
-        <w:t xml:space="preserve">platform was Prolific because several studies have shown relevant results using this platform such as the ones carried out by </w:t>
+        <w:t xml:space="preserve"> online panel and a sample group gathered through one of these marketplaces; both samples belonged to the U.S. The chosen platform was Prolific because several studies</w:t>
+      </w:r>
+      <w:r>
+        <w:rPr>
+          <w:rFonts w:ascii="Times New Roman"/>
+          <w:iCs/>
+          <w:sz w:val="24"/>
+          <w:szCs w:val="15"/>
+        </w:rPr>
+        <w:t>,</w:t>
+      </w:r>
+      <w:r>
+        <w:rPr>
+          <w:rFonts w:ascii="Times New Roman"/>
+          <w:iCs/>
+          <w:sz w:val="24"/>
+          <w:szCs w:val="15"/>
+        </w:rPr>
+        <w:t xml:space="preserve"> have shown relevant results using this platform</w:t>
+      </w:r>
+      <w:r>
+        <w:rPr>
+          <w:rFonts w:ascii="Times New Roman"/>
+          <w:iCs/>
+          <w:sz w:val="24"/>
+          <w:szCs w:val="15"/>
+        </w:rPr>
+        <w:t>,</w:t>
+      </w:r>
+      <w:r>
+        <w:rPr>
+          <w:rFonts w:ascii="Times New Roman"/>
+          <w:iCs/>
+          <w:sz w:val="24"/>
+          <w:szCs w:val="15"/>
+        </w:rPr>
+        <w:t xml:space="preserve"> such as the ones carried out by </w:t>
       </w:r>
       <w:r>
         <w:rPr>
@@ -7130,44 +6736,36 @@
           <w:sz w:val="24"/>
           <w:szCs w:val="15"/>
         </w:rPr>
-        <w:t>The results of the pre-test are depicted in table 1. Low scores (</w:t>
-      </w:r>
-      <w:r>
-        <w:rPr>
-          <w:rFonts w:ascii="Times New Roman"/>
-          <w:iCs/>
-          <w:sz w:val="24"/>
-          <w:szCs w:val="15"/>
-        </w:rPr>
-        <w:t>close to 1</w:t>
-      </w:r>
-      <w:r>
-        <w:rPr>
-          <w:rFonts w:ascii="Times New Roman"/>
-          <w:iCs/>
-          <w:sz w:val="24"/>
-          <w:szCs w:val="15"/>
-        </w:rPr>
-        <w:t>) were produced due to the interpretation of the participants of relating the attribute with the utilitarian definition, while high scores (</w:t>
-      </w:r>
-      <w:r>
-        <w:rPr>
-          <w:rFonts w:ascii="Times New Roman"/>
-          <w:iCs/>
-          <w:sz w:val="24"/>
-          <w:szCs w:val="15"/>
-        </w:rPr>
-        <w:t>above 3</w:t>
-      </w:r>
-      <w:r>
-        <w:rPr>
-          <w:rFonts w:ascii="Times New Roman"/>
-          <w:iCs/>
-          <w:sz w:val="24"/>
-          <w:szCs w:val="15"/>
-        </w:rPr>
-        <w:t>) were generated given the understanding of the respondents of linking the item with the hedonic concept. So, it is possible to see how a completely utilitarian feature such as the engine of the car has a relatively low score, while a hedonic feature such as the car body design has a relatively high score. These results indicate that the respondents can differentiate between the hedonic and utilitarian concepts for vehicle items.</w:t>
-      </w:r>
+        <w:t>The results of the pre-test are depicted in table 1. Low scores (close to 1) were produced due to the interpretation of the participants of relating the attribute with the utilitarian definition, while high scores (above 3) were generated given the understanding of the respondents of linking the item with the hedonic concept. So, it is possible to see how a completely utilitarian feature such as the engine of the car has a relatively low score, while a hedonic feature such as the car body design has a relatively high score. These results indicate that the respondents can differentiate between the hedonic and utilitarian concepts for vehicle items.</w:t>
+      </w:r>
+    </w:p>
+    <w:p>
+      <w:pPr>
+        <w:pStyle w:val="BodyText"/>
+        <w:spacing w:before="1" w:line="360" w:lineRule="auto"/>
+        <w:ind w:firstLine="720"/>
+        <w:jc w:val="both"/>
+        <w:rPr>
+          <w:rFonts w:ascii="Times New Roman"/>
+          <w:iCs/>
+          <w:sz w:val="24"/>
+          <w:szCs w:val="15"/>
+        </w:rPr>
+      </w:pPr>
+    </w:p>
+    <w:p>
+      <w:pPr>
+        <w:pStyle w:val="BodyText"/>
+        <w:spacing w:before="1" w:line="360" w:lineRule="auto"/>
+        <w:ind w:firstLine="720"/>
+        <w:jc w:val="both"/>
+        <w:rPr>
+          <w:rFonts w:ascii="Times New Roman"/>
+          <w:iCs/>
+          <w:sz w:val="24"/>
+          <w:szCs w:val="15"/>
+        </w:rPr>
+      </w:pPr>
     </w:p>
     <w:tbl>
       <w:tblPr>
@@ -7209,6 +6807,7 @@
                 <w:rFonts w:ascii="Calibri" w:eastAsia="Times New Roman" w:hAnsi="Calibri" w:cs="Calibri"/>
                 <w:color w:val="000000"/>
               </w:rPr>
+              <w:lastRenderedPageBreak/>
               <w:t>#</w:t>
             </w:r>
           </w:p>
@@ -8589,17 +8188,7 @@
           <w:sz w:val="24"/>
           <w:szCs w:val="15"/>
         </w:rPr>
-        <w:t xml:space="preserve">) who says that people ages 25-54 purchase the most, new vehicles </w:t>
-      </w:r>
-      <w:r>
-        <w:rPr>
-          <w:rFonts w:ascii="Times New Roman"/>
-          <w:iCs/>
-          <w:sz w:val="24"/>
-          <w:szCs w:val="15"/>
-        </w:rPr>
-        <w:lastRenderedPageBreak/>
-        <w:t xml:space="preserve">with SUV buyers tending to be a bit older. In the same way, the sample was selected to be in the U.S. based on the data shown by </w:t>
+        <w:t xml:space="preserve">) who says that people ages 25-54 purchase the most, new vehicles with SUV buyers tending to be a bit older. In the same way, the sample was selected to be in the U.S. based on the data shown by </w:t>
       </w:r>
       <w:r>
         <w:rPr>
@@ -8925,7 +8514,17 @@
           <w:sz w:val="24"/>
           <w:szCs w:val="15"/>
         </w:rPr>
-        <w:t xml:space="preserve"> of customization condition were able to customize 10 features of the car, while for the low-degree condition customized 5 features.</w:t>
+        <w:t xml:space="preserve"> of customization condition were able to customize 10 features of the car, while for the low-degree </w:t>
+      </w:r>
+      <w:r>
+        <w:rPr>
+          <w:rFonts w:ascii="Times New Roman"/>
+          <w:iCs/>
+          <w:sz w:val="24"/>
+          <w:szCs w:val="15"/>
+        </w:rPr>
+        <w:lastRenderedPageBreak/>
+        <w:t>condition customized 5 features.</w:t>
       </w:r>
     </w:p>
     <w:p>
@@ -9175,17 +8774,7 @@
           <w:szCs w:val="15"/>
         </w:rPr>
         <w:tab/>
-        <w:t xml:space="preserve">Given that in the present experiment, participants are going to be told that they have to purchase a specific car, rather than sell their vehicles, they will just be required to give the additional amount of money, in U.S dollars, that they are willing to pay for that specific </w:t>
-      </w:r>
-      <w:r>
-        <w:rPr>
-          <w:rFonts w:ascii="Times New Roman"/>
-          <w:iCs/>
-          <w:sz w:val="24"/>
-          <w:szCs w:val="15"/>
-        </w:rPr>
-        <w:lastRenderedPageBreak/>
-        <w:t>product after the whole manipulation was done. Initially, they were given a baseline price for the product in the U.S. market ($20.000) then, they were asked to give the additional amount of money that they were willing to pay based on the customizations done. This methodology allows us to reduce bias in the measurement of the WTP because instead of evaluating the entire product, it only measures respondents</w:t>
+        <w:t>Given that in the present experiment, participants are going to be told that they have to purchase a specific car, rather than sell their vehicles, they will just be required to give the additional amount of money, in U.S dollars, that they are willing to pay for that specific product after the whole manipulation was done. Initially, they were given a baseline price for the product in the U.S. market ($20.000) then, they were asked to give the additional amount of money that they were willing to pay based on the customizations done. This methodology allows us to reduce bias in the measurement of the WTP because instead of evaluating the entire product, it only measures respondents</w:t>
       </w:r>
       <w:r>
         <w:rPr>
@@ -9399,16 +8988,70 @@
           <w:sz w:val="24"/>
           <w:szCs w:val="15"/>
         </w:rPr>
-        <w:t xml:space="preserve">, on these two studies, </w:t>
-      </w:r>
-      <w:r>
-        <w:rPr>
-          <w:rFonts w:ascii="Times New Roman"/>
-          <w:iCs/>
-          <w:sz w:val="24"/>
-          <w:szCs w:val="15"/>
-        </w:rPr>
-        <w:t xml:space="preserve">are quite relevant to expect a significant difference in the present research between both genders. </w:t>
+        <w:t xml:space="preserve">, </w:t>
+      </w:r>
+      <w:r>
+        <w:rPr>
+          <w:rFonts w:ascii="Times New Roman"/>
+          <w:iCs/>
+          <w:sz w:val="24"/>
+          <w:szCs w:val="15"/>
+        </w:rPr>
+        <w:t>of</w:t>
+      </w:r>
+      <w:r>
+        <w:rPr>
+          <w:rFonts w:ascii="Times New Roman"/>
+          <w:iCs/>
+          <w:sz w:val="24"/>
+          <w:szCs w:val="15"/>
+        </w:rPr>
+        <w:t xml:space="preserve"> these two studies, </w:t>
+      </w:r>
+      <w:r>
+        <w:rPr>
+          <w:rFonts w:ascii="Times New Roman"/>
+          <w:iCs/>
+          <w:sz w:val="24"/>
+          <w:szCs w:val="15"/>
+        </w:rPr>
+        <w:t>are</w:t>
+      </w:r>
+      <w:r>
+        <w:rPr>
+          <w:rFonts w:ascii="Times New Roman"/>
+          <w:iCs/>
+          <w:sz w:val="24"/>
+          <w:szCs w:val="15"/>
+        </w:rPr>
+        <w:t xml:space="preserve"> </w:t>
+      </w:r>
+      <w:r>
+        <w:rPr>
+          <w:rFonts w:ascii="Times New Roman"/>
+          <w:iCs/>
+          <w:sz w:val="24"/>
+          <w:szCs w:val="15"/>
+        </w:rPr>
+        <w:t>relevant</w:t>
+      </w:r>
+      <w:r>
+        <w:rPr>
+          <w:rFonts w:ascii="Times New Roman"/>
+          <w:iCs/>
+          <w:sz w:val="24"/>
+          <w:szCs w:val="15"/>
+        </w:rPr>
+        <w:t xml:space="preserve"> enough</w:t>
+      </w:r>
+      <w:r>
+        <w:rPr>
+          <w:rFonts w:ascii="Times New Roman"/>
+          <w:iCs/>
+          <w:sz w:val="24"/>
+          <w:szCs w:val="15"/>
+        </w:rPr>
+        <w:t xml:space="preserve"> to expect a significant difference in the present research between genders. </w:t>
       </w:r>
     </w:p>
     <w:p>
@@ -9431,7 +9074,17 @@
           <w:sz w:val="24"/>
           <w:szCs w:val="15"/>
         </w:rPr>
-        <w:t xml:space="preserve">Regarding age, several studies have documented a significant difference in willingness to pay among some age groups. For instance, the research made by </w:t>
+        <w:t xml:space="preserve">Regarding age, several studies have documented a significant difference in willingness to </w:t>
+      </w:r>
+      <w:r>
+        <w:rPr>
+          <w:rFonts w:ascii="Times New Roman"/>
+          <w:iCs/>
+          <w:sz w:val="24"/>
+          <w:szCs w:val="15"/>
+        </w:rPr>
+        <w:lastRenderedPageBreak/>
+        <w:t xml:space="preserve">pay among some age groups. For instance, the research made by </w:t>
       </w:r>
       <w:proofErr w:type="spellStart"/>
       <w:r>
@@ -9474,17 +9127,7 @@
           <w:sz w:val="24"/>
           <w:szCs w:val="15"/>
         </w:rPr>
-        <w:t xml:space="preserve">The third and fourth covariates included are means of transportation usually used and prior knowledge about cars got by the respondents. These variables were included based on the belief that willingness to pay but especially psychological ownership, towards a car, are not going to be the same for a person who usually uses their private vehicle and knows a lot </w:t>
-      </w:r>
-      <w:r>
-        <w:rPr>
-          <w:rFonts w:ascii="Times New Roman"/>
-          <w:iCs/>
-          <w:sz w:val="24"/>
-          <w:szCs w:val="15"/>
-        </w:rPr>
-        <w:lastRenderedPageBreak/>
-        <w:t xml:space="preserve">about cars, as for a person who frequently uses public transport and barely has knowledge regarding vehicles. It is going to be treated as a categorical variable. </w:t>
+        <w:t xml:space="preserve">The third and fourth covariates included are means of transportation usually used and prior knowledge about cars got by the respondents. These variables were included based on the belief that willingness to pay but especially psychological ownership, towards a car, are not going to be the same for a person who usually uses their private vehicle and knows a lot about cars, as for a person who frequently uses public transport and barely has knowledge regarding vehicles. It is going to be treated as a categorical variable. </w:t>
       </w:r>
     </w:p>
     <w:p>
@@ -9748,6 +9391,7 @@
           <w:sz w:val="24"/>
           <w:szCs w:val="15"/>
         </w:rPr>
+        <w:lastRenderedPageBreak/>
         <w:t>but using age as a dependent variable (</w:t>
       </w:r>
       <w:proofErr w:type="gramStart"/>
@@ -9861,17 +9505,7 @@
           <w:sz w:val="24"/>
           <w:szCs w:val="15"/>
         </w:rPr>
-        <w:t xml:space="preserve">Before running the main analysis, it is important to validate the internal consistency of some items within the questionnaire. Given that the unique variable that was measured through a scale was psychological ownership, this assessment was just applied to this variable but more precisely to the items related to it. As was explained by Cronbach (1951) when the alpha generated is higher than 0.70 it is possible to determine that the scale has a good consistency. </w:t>
-      </w:r>
-      <w:r>
-        <w:rPr>
-          <w:rFonts w:ascii="Times New Roman"/>
-          <w:iCs/>
-          <w:sz w:val="24"/>
-          <w:szCs w:val="15"/>
-        </w:rPr>
-        <w:lastRenderedPageBreak/>
-        <w:t>The alpha obtained for the four items related to the measurement of psychological ownership was close to 0.96, this indicates that the scale has a very good level of reliability; therefore, the main analysis could be performed.</w:t>
+        <w:t>Before running the main analysis, it is important to validate the internal consistency of some items within the questionnaire. Given that the unique variable that was measured through a scale was psychological ownership, this assessment was just applied to this variable but more precisely to the items related to it. As was explained by Cronbach (1951) when the alpha generated is higher than 0.70 it is possible to determine that the scale has a good consistency. The alpha obtained for the four items related to the measurement of psychological ownership was close to 0.96, this indicates that the scale has a very good level of reliability; therefore, the main analysis could be performed.</w:t>
       </w:r>
     </w:p>
     <w:p>
@@ -10128,7 +9762,17 @@
           <w:sz w:val="24"/>
           <w:szCs w:val="15"/>
         </w:rPr>
-        <w:t xml:space="preserve">260) = 0.95, p &lt; 0.001) and psychological ownership (W(260) = 0.92, p &lt;0.001). Although normality is always wanted, it is possible to be less concerned about it based on the contributions provided by Hogg et al (2012) who said that when the sample size is large enough (&gt;200) the Central Limit Theorem guarantees a roughly normal distribution. Despite some results were not the expected ones, the general conditions were fulfilled therefore it was possible to carry out the main analyses. </w:t>
+        <w:t xml:space="preserve">260) = 0.95, p &lt; 0.001) and psychological ownership (W(260) = 0.92, p &lt;0.001). Although normality is always wanted, it is possible to be less concerned about it based on the contributions provided by Hogg et al (2012) who said that when the sample size is large enough (&gt;200) the </w:t>
+      </w:r>
+      <w:r>
+        <w:rPr>
+          <w:rFonts w:ascii="Times New Roman"/>
+          <w:iCs/>
+          <w:sz w:val="24"/>
+          <w:szCs w:val="15"/>
+        </w:rPr>
+        <w:lastRenderedPageBreak/>
+        <w:t xml:space="preserve">Central Limit Theorem guarantees a roughly normal distribution. Despite some results were not the expected ones, the general conditions were fulfilled therefore it was possible to carry out the main analyses. </w:t>
       </w:r>
     </w:p>
     <w:p>
@@ -10177,6 +9821,19 @@
         </w:rPr>
         <w:t>The descriptive statistics shown in table 2, summarize the data for each of the 4 experimental conditions.</w:t>
       </w:r>
+    </w:p>
+    <w:p>
+      <w:pPr>
+        <w:pStyle w:val="BodyText"/>
+        <w:spacing w:before="1" w:line="360" w:lineRule="auto"/>
+        <w:jc w:val="both"/>
+        <w:rPr>
+          <w:rFonts w:ascii="Times New Roman"/>
+          <w:iCs/>
+          <w:sz w:val="24"/>
+          <w:szCs w:val="15"/>
+        </w:rPr>
+      </w:pPr>
     </w:p>
     <w:tbl>
       <w:tblPr>
@@ -10220,7 +9877,6 @@
                 <w:sz w:val="24"/>
                 <w:szCs w:val="15"/>
               </w:rPr>
-              <w:lastRenderedPageBreak/>
               <w:t>Condition</w:t>
             </w:r>
           </w:p>
@@ -11236,34 +10892,18 @@
           <w:sz w:val="24"/>
           <w:szCs w:val="15"/>
         </w:rPr>
-        <w:t>To carry out the main analysis, model 8 of the PROCESS macro developed by Hayes (2022) was used and run in R. This procedure gives the main outputs to determine the direct and indirect effect of the moderated mediation but also, with it, is possible to assess the influence of each variable (including the covariates) and also if there is an interaction between the two treatment variables and both, the mediator and the dependent variable. Additionally, some individual t-tests and one-way ANOVA were performed to see the individual influence of each treatment variable, and its interaction with each other, with both, willingness to pay and psychological ownership.</w:t>
-      </w:r>
-    </w:p>
-    <w:p>
-      <w:pPr>
-        <w:pStyle w:val="BodyText"/>
-        <w:spacing w:before="1" w:line="360" w:lineRule="auto"/>
-        <w:jc w:val="both"/>
-        <w:rPr>
-          <w:rFonts w:ascii="Times New Roman"/>
-          <w:iCs/>
-          <w:sz w:val="24"/>
-          <w:szCs w:val="15"/>
-        </w:rPr>
-      </w:pPr>
-    </w:p>
-    <w:p>
-      <w:pPr>
-        <w:pStyle w:val="BodyText"/>
-        <w:spacing w:before="1" w:line="360" w:lineRule="auto"/>
-        <w:jc w:val="both"/>
-        <w:rPr>
-          <w:rFonts w:ascii="Times New Roman"/>
-          <w:iCs/>
-          <w:sz w:val="24"/>
-          <w:szCs w:val="15"/>
-        </w:rPr>
-      </w:pPr>
+        <w:t xml:space="preserve">To carry out the main analysis, model 8 of the PROCESS macro developed by Hayes (2022) was used and run in R. This procedure gives the main outputs to determine the direct and indirect effect of the moderated mediation but also, with it, is possible to assess the influence of each variable (including the covariates) and also if there is an interaction between the two treatment variables </w:t>
+      </w:r>
+      <w:r>
+        <w:rPr>
+          <w:rFonts w:ascii="Times New Roman"/>
+          <w:iCs/>
+          <w:sz w:val="24"/>
+          <w:szCs w:val="15"/>
+        </w:rPr>
+        <w:lastRenderedPageBreak/>
+        <w:t>and both, the mediator and the dependent variable. Additionally, some individual t-tests and one-way ANOVA were performed to see the individual influence of each treatment variable, and its interaction with each other, with both, willingness to pay and psychological ownership.</w:t>
+      </w:r>
     </w:p>
     <w:p>
       <w:pPr>
@@ -11287,7 +10927,6 @@
           <w:sz w:val="28"/>
           <w:szCs w:val="17"/>
         </w:rPr>
-        <w:lastRenderedPageBreak/>
         <w:t xml:space="preserve">Psychological ownership </w:t>
       </w:r>
       <w:r>
@@ -11330,13 +10969,13 @@
           <w:szCs w:val="15"/>
         </w:rPr>
         <w:drawing>
-          <wp:anchor distT="0" distB="0" distL="114300" distR="114300" simplePos="0" relativeHeight="251661312" behindDoc="0" locked="0" layoutInCell="1" allowOverlap="1" wp14:anchorId="02FA3237" wp14:editId="0AB648AC">
+          <wp:anchor distT="0" distB="0" distL="114300" distR="114300" simplePos="0" relativeHeight="251661312" behindDoc="0" locked="0" layoutInCell="1" allowOverlap="1" wp14:anchorId="02FA3237" wp14:editId="1AAC89B9">
             <wp:simplePos x="0" y="0"/>
             <wp:positionH relativeFrom="margin">
-              <wp:posOffset>3004820</wp:posOffset>
+              <wp:posOffset>2976245</wp:posOffset>
             </wp:positionH>
             <wp:positionV relativeFrom="margin">
-              <wp:posOffset>404495</wp:posOffset>
+              <wp:posOffset>1223645</wp:posOffset>
             </wp:positionV>
             <wp:extent cx="3609975" cy="3009900"/>
             <wp:effectExtent l="0" t="0" r="9525" b="0"/>
@@ -11640,10 +11279,10 @@
         <w:tblLook w:val="04A0" w:firstRow="1" w:lastRow="0" w:firstColumn="1" w:lastColumn="0" w:noHBand="0" w:noVBand="1"/>
       </w:tblPr>
       <w:tblGrid>
-        <w:gridCol w:w="2496"/>
-        <w:gridCol w:w="2092"/>
-        <w:gridCol w:w="2290"/>
-        <w:gridCol w:w="1960"/>
+        <w:gridCol w:w="2534"/>
+        <w:gridCol w:w="2138"/>
+        <w:gridCol w:w="2337"/>
+        <w:gridCol w:w="2012"/>
       </w:tblGrid>
       <w:tr>
         <w:trPr>
@@ -12408,7 +12047,17 @@
           <w:sz w:val="24"/>
           <w:szCs w:val="18"/>
         </w:rPr>
-        <w:t xml:space="preserve">= 2006, SD = 1254) (M </w:t>
+        <w:t xml:space="preserve">= </w:t>
+      </w:r>
+      <w:r>
+        <w:rPr>
+          <w:rFonts w:ascii="Times New Roman"/>
+          <w:iCs/>
+          <w:sz w:val="24"/>
+          <w:szCs w:val="18"/>
+        </w:rPr>
+        <w:lastRenderedPageBreak/>
+        <w:t xml:space="preserve">2006, SD = 1254) (M </w:t>
       </w:r>
       <w:r>
         <w:rPr>
@@ -12465,7 +12114,6 @@
           <w:sz w:val="24"/>
           <w:szCs w:val="15"/>
         </w:rPr>
-        <w:lastRenderedPageBreak/>
         <w:drawing>
           <wp:anchor distT="0" distB="0" distL="114300" distR="114300" simplePos="0" relativeHeight="251662336" behindDoc="0" locked="0" layoutInCell="1" allowOverlap="1" wp14:anchorId="69486443" wp14:editId="65BCB24A">
             <wp:simplePos x="0" y="0"/>
@@ -13715,7 +13363,6 @@
           <w:sz w:val="28"/>
           <w:szCs w:val="17"/>
         </w:rPr>
-        <w:lastRenderedPageBreak/>
         <w:t>Hayes Bootstrapping mediation analysis model 8</w:t>
       </w:r>
     </w:p>
@@ -13762,16 +13409,16 @@
           <w:szCs w:val="15"/>
         </w:rPr>
         <w:drawing>
-          <wp:anchor distT="0" distB="0" distL="114300" distR="114300" simplePos="0" relativeHeight="251663360" behindDoc="0" locked="0" layoutInCell="1" allowOverlap="1" wp14:anchorId="12CF8CE4" wp14:editId="02B4CE52">
+          <wp:anchor distT="0" distB="0" distL="114300" distR="114300" simplePos="0" relativeHeight="251663360" behindDoc="0" locked="0" layoutInCell="1" allowOverlap="1" wp14:anchorId="12CF8CE4" wp14:editId="34B20412">
             <wp:simplePos x="0" y="0"/>
             <wp:positionH relativeFrom="margin">
               <wp:align>left</wp:align>
             </wp:positionH>
             <wp:positionV relativeFrom="margin">
-              <wp:posOffset>1186180</wp:posOffset>
+              <wp:posOffset>1348105</wp:posOffset>
             </wp:positionV>
-            <wp:extent cx="3009900" cy="2411095"/>
-            <wp:effectExtent l="0" t="0" r="0" b="8255"/>
+            <wp:extent cx="3055620" cy="2447925"/>
+            <wp:effectExtent l="0" t="0" r="0" b="0"/>
             <wp:wrapSquare wrapText="bothSides"/>
             <wp:docPr id="4" name="Picture 4"/>
             <wp:cNvGraphicFramePr>
@@ -13799,7 +13446,7 @@
                   <pic:spPr>
                     <a:xfrm>
                       <a:off x="0" y="0"/>
-                      <a:ext cx="3009900" cy="2411095"/>
+                      <a:ext cx="3057191" cy="2448978"/>
                     </a:xfrm>
                     <a:prstGeom prst="rect">
                       <a:avLst/>
@@ -14019,7 +13666,7 @@
           <w:sz w:val="24"/>
           <w:szCs w:val="15"/>
         </w:rPr>
-        <w:t xml:space="preserve">258) = 4.280; p &lt; 0.001). Although the correlation coefficient is relatively low due to the scattering in the dataset, there is a </w:t>
+        <w:t xml:space="preserve">258) = 4.280; p &lt; 0.001). Although the correlation coefficient is relatively low due to the scattering in the dataset, there is a significant influence of psychological ownership on </w:t>
       </w:r>
       <w:r>
         <w:rPr>
@@ -14029,7 +13676,7 @@
           <w:szCs w:val="15"/>
         </w:rPr>
         <w:lastRenderedPageBreak/>
-        <w:t>significant influence of psychological ownership on willingness to pay. Third, regarding the covariates, again the unique one with a significant effect on the outcome variable was the knowledge got by respondents about cars (p = 0.035).</w:t>
+        <w:t>willingness to pay. Third, regarding the covariates, again the unique one with a significant effect on the outcome variable was the knowledge got by respondents about cars (p = 0.035).</w:t>
       </w:r>
     </w:p>
     <w:tbl>
@@ -17974,18 +17621,21 @@
           <w:sz w:val="20"/>
           <w:szCs w:val="12"/>
         </w:rPr>
-        <w:t xml:space="preserve">. For this model, the base </w:t>
-      </w:r>
-      <w:r>
+        <w:t>. For this model, the base conditions are High-level for the IV and Hedonic for the MOD.</w:t>
+      </w:r>
+    </w:p>
+    <w:p>
+      <w:pPr>
+        <w:pStyle w:val="BodyText"/>
+        <w:spacing w:before="1"/>
+        <w:jc w:val="both"/>
         <w:rPr>
           <w:rFonts w:ascii="Times New Roman"/>
           <w:iCs/>
           <w:sz w:val="20"/>
           <w:szCs w:val="12"/>
         </w:rPr>
-        <w:lastRenderedPageBreak/>
-        <w:t>conditions are High-level for the IV and Hedonic for the MOD.</w:t>
-      </w:r>
+      </w:pPr>
     </w:p>
     <w:p>
       <w:pPr>
@@ -18007,6 +17657,7 @@
           <w:sz w:val="24"/>
           <w:szCs w:val="15"/>
         </w:rPr>
+        <w:lastRenderedPageBreak/>
         <w:t xml:space="preserve">There are other relevant and interesting insights that could be interpreted through the coefficients. For instance, the coefficient produced in model 1 regarding the independent variable is positive, but in model 2 is negative, this means that, on average, the respondents on the high condition were willing to pay more for the product than those in the low condition; but, at the same time they showed lower psychological ownership compared with the opposite condition related to the independent variable. </w:t>
       </w:r>
     </w:p>
@@ -18264,7 +17915,7 @@
           <w:sz w:val="24"/>
           <w:szCs w:val="15"/>
         </w:rPr>
-        <w:t xml:space="preserve"> (2005) contribution, perhaps because the number of modules to customize a product, probably, is not the most relevant parameter at </w:t>
+        <w:t xml:space="preserve"> (2005) contribution, perhaps because the number of modules to customize a product, probably, is not the most relevant parameter at the time of setting a customization configuration based on a specific product. In the case of psychological ownership, the two-sided t-test was close to being significant but not in the expected direction. The results </w:t>
       </w:r>
       <w:r>
         <w:rPr>
@@ -18274,7 +17925,7 @@
           <w:szCs w:val="15"/>
         </w:rPr>
         <w:lastRenderedPageBreak/>
-        <w:t xml:space="preserve">the time of setting a customization configuration based on a specific product. In the case of psychological ownership, the two-sided t-test was close to being significant but not in the expected direction. The results showed higher psychological ownership for the low-level condition than for the high-level condition. Again, this could be explained by the customization configurations parameters theory previously exposed. </w:t>
+        <w:t xml:space="preserve">showed higher psychological ownership for the low-level condition than for the high-level condition. Again, this could be explained by the customization configurations parameters theory previously exposed. </w:t>
       </w:r>
     </w:p>
     <w:p>
@@ -18453,7 +18104,25 @@
           <w:sz w:val="24"/>
           <w:szCs w:val="15"/>
         </w:rPr>
-        <w:t xml:space="preserve"> Although a significant correlation was found between WTP and the mediator, the final </w:t>
+        <w:t xml:space="preserve"> Although a significant correlation was found between WTP and the mediator, the final results, supported by Hayes</w:t>
+      </w:r>
+      <w:r>
+        <w:rPr>
+          <w:rFonts w:ascii="Times New Roman"/>
+          <w:iCs/>
+          <w:sz w:val="24"/>
+          <w:szCs w:val="15"/>
+        </w:rPr>
+        <w:t>’</w:t>
+      </w:r>
+      <w:r>
+        <w:rPr>
+          <w:rFonts w:ascii="Times New Roman"/>
+          <w:iCs/>
+          <w:sz w:val="24"/>
+          <w:szCs w:val="15"/>
+        </w:rPr>
+        <w:t xml:space="preserve">s (2022) conditional analysis and bootstrapping technique, do not allow us to say that psychological ownership mediates the relationship between the level of customization and </w:t>
       </w:r>
       <w:r>
         <w:rPr>
@@ -18463,25 +18132,7 @@
           <w:szCs w:val="15"/>
         </w:rPr>
         <w:lastRenderedPageBreak/>
-        <w:t>results, supported by Hayes</w:t>
-      </w:r>
-      <w:r>
-        <w:rPr>
-          <w:rFonts w:ascii="Times New Roman"/>
-          <w:iCs/>
-          <w:sz w:val="24"/>
-          <w:szCs w:val="15"/>
-        </w:rPr>
-        <w:t>’</w:t>
-      </w:r>
-      <w:r>
-        <w:rPr>
-          <w:rFonts w:ascii="Times New Roman"/>
-          <w:iCs/>
-          <w:sz w:val="24"/>
-          <w:szCs w:val="15"/>
-        </w:rPr>
-        <w:t xml:space="preserve">s (2022) conditional analysis and bootstrapping technique, do not allow us to say that psychological ownership mediates the relationship between the level of customization and willingness to pay. </w:t>
+        <w:t xml:space="preserve">willingness to pay. </w:t>
       </w:r>
     </w:p>
     <w:p>
@@ -18748,8 +18399,38 @@
           <w:sz w:val="24"/>
           <w:szCs w:val="15"/>
         </w:rPr>
-        <w:t xml:space="preserve">customers' prior </w:t>
-      </w:r>
+        <w:t xml:space="preserve">customers' prior knowledge of the product that needs to be </w:t>
+      </w:r>
+      <w:r>
+        <w:rPr>
+          <w:rFonts w:ascii="Times New Roman"/>
+          <w:iCs/>
+          <w:sz w:val="24"/>
+          <w:szCs w:val="15"/>
+        </w:rPr>
+        <w:t xml:space="preserve">customized, actually matters. Of all the covariates, this one was unique that actually had a positive significant influence on both, willingness to pay and psychological ownership. This implication again is aligned with the research made by </w:t>
+      </w:r>
+      <w:proofErr w:type="spellStart"/>
+      <w:r>
+        <w:rPr>
+          <w:rFonts w:ascii="Times New Roman"/>
+          <w:iCs/>
+          <w:sz w:val="24"/>
+          <w:szCs w:val="15"/>
+        </w:rPr>
+        <w:t>Dellaert</w:t>
+      </w:r>
+      <w:proofErr w:type="spellEnd"/>
+      <w:r>
+        <w:rPr>
+          <w:rFonts w:ascii="Times New Roman"/>
+          <w:iCs/>
+          <w:sz w:val="24"/>
+          <w:szCs w:val="15"/>
+        </w:rPr>
+        <w:t xml:space="preserve"> &amp; </w:t>
+      </w:r>
+      <w:proofErr w:type="spellStart"/>
       <w:r>
         <w:rPr>
           <w:rFonts w:ascii="Times New Roman"/>
@@ -18758,45 +18439,6 @@
           <w:szCs w:val="15"/>
         </w:rPr>
         <w:lastRenderedPageBreak/>
-        <w:t xml:space="preserve">knowledge of the product that needs to be </w:t>
-      </w:r>
-      <w:r>
-        <w:rPr>
-          <w:rFonts w:ascii="Times New Roman"/>
-          <w:iCs/>
-          <w:sz w:val="24"/>
-          <w:szCs w:val="15"/>
-        </w:rPr>
-        <w:t xml:space="preserve">customized, actually matters. Of all the covariates, this one was unique that actually had a positive significant influence on both, willingness to pay and psychological ownership. This implication again is aligned with the research made by </w:t>
-      </w:r>
-      <w:proofErr w:type="spellStart"/>
-      <w:r>
-        <w:rPr>
-          <w:rFonts w:ascii="Times New Roman"/>
-          <w:iCs/>
-          <w:sz w:val="24"/>
-          <w:szCs w:val="15"/>
-        </w:rPr>
-        <w:t>Dellaert</w:t>
-      </w:r>
-      <w:proofErr w:type="spellEnd"/>
-      <w:r>
-        <w:rPr>
-          <w:rFonts w:ascii="Times New Roman"/>
-          <w:iCs/>
-          <w:sz w:val="24"/>
-          <w:szCs w:val="15"/>
-        </w:rPr>
-        <w:t xml:space="preserve"> &amp; </w:t>
-      </w:r>
-      <w:proofErr w:type="spellStart"/>
-      <w:r>
-        <w:rPr>
-          <w:rFonts w:ascii="Times New Roman"/>
-          <w:iCs/>
-          <w:sz w:val="24"/>
-          <w:szCs w:val="15"/>
-        </w:rPr>
         <w:t>Stremersch</w:t>
       </w:r>
       <w:proofErr w:type="spellEnd"/>
@@ -19172,30 +18814,97 @@
         <w:jc w:val="both"/>
         <w:rPr>
           <w:rFonts w:ascii="Times New Roman"/>
+          <w:iCs/>
+          <w:sz w:val="24"/>
+          <w:szCs w:val="15"/>
+        </w:rPr>
+      </w:pPr>
+    </w:p>
+    <w:p>
+      <w:pPr>
+        <w:pStyle w:val="BodyText"/>
+        <w:spacing w:before="1" w:line="360" w:lineRule="auto"/>
+        <w:jc w:val="both"/>
+        <w:rPr>
+          <w:rFonts w:ascii="Times New Roman"/>
+          <w:iCs/>
+          <w:sz w:val="24"/>
+          <w:szCs w:val="15"/>
+        </w:rPr>
+      </w:pPr>
+    </w:p>
+    <w:p>
+      <w:pPr>
+        <w:pStyle w:val="BodyText"/>
+        <w:spacing w:before="1" w:line="360" w:lineRule="auto"/>
+        <w:jc w:val="both"/>
+        <w:rPr>
+          <w:rFonts w:ascii="Times New Roman"/>
+          <w:iCs/>
+          <w:sz w:val="24"/>
+          <w:szCs w:val="15"/>
+        </w:rPr>
+      </w:pPr>
+    </w:p>
+    <w:p>
+      <w:pPr>
+        <w:pStyle w:val="BodyText"/>
+        <w:spacing w:before="1" w:line="360" w:lineRule="auto"/>
+        <w:jc w:val="both"/>
+        <w:rPr>
+          <w:rFonts w:ascii="Times New Roman"/>
+          <w:iCs/>
+          <w:sz w:val="24"/>
+          <w:szCs w:val="15"/>
+        </w:rPr>
+      </w:pPr>
+    </w:p>
+    <w:p>
+      <w:pPr>
+        <w:pStyle w:val="BodyText"/>
+        <w:spacing w:before="1" w:line="360" w:lineRule="auto"/>
+        <w:jc w:val="both"/>
+        <w:rPr>
+          <w:rFonts w:ascii="Times New Roman"/>
+          <w:iCs/>
+          <w:sz w:val="24"/>
+          <w:szCs w:val="15"/>
+        </w:rPr>
+      </w:pPr>
+    </w:p>
+    <w:p>
+      <w:pPr>
+        <w:pStyle w:val="BodyText"/>
+        <w:spacing w:before="1" w:line="360" w:lineRule="auto"/>
+        <w:jc w:val="both"/>
+        <w:rPr>
+          <w:rFonts w:ascii="Times New Roman"/>
           <w:i/>
           <w:sz w:val="36"/>
-        </w:rPr>
-      </w:pPr>
+          <w:lang w:val="es-CO"/>
+        </w:rPr>
+      </w:pPr>
+      <w:proofErr w:type="spellStart"/>
       <w:r>
         <w:rPr>
           <w:rFonts w:ascii="Times New Roman"/>
           <w:i/>
           <w:sz w:val="36"/>
+          <w:lang w:val="es-CO"/>
         </w:rPr>
         <w:lastRenderedPageBreak/>
         <w:t>References</w:t>
       </w:r>
+      <w:proofErr w:type="spellEnd"/>
     </w:p>
     <w:sdt>
       <w:sdtPr>
+        <w:rPr>
+          <w:rFonts w:asciiTheme="minorHAnsi" w:eastAsiaTheme="minorHAnsi" w:hAnsiTheme="minorHAnsi" w:cstheme="minorBidi"/>
+        </w:rPr>
         <w:id w:val="111145805"/>
         <w:bibliography/>
       </w:sdtPr>
-      <w:sdtEndPr>
-        <w:rPr>
-          <w:rFonts w:asciiTheme="minorHAnsi" w:eastAsiaTheme="minorHAnsi" w:hAnsiTheme="minorHAnsi" w:cstheme="minorBidi"/>
-        </w:rPr>
-      </w:sdtEndPr>
       <w:sdtContent>
         <w:bookmarkStart w:id="13" w:name="_Hlk122888060" w:displacedByCustomXml="prev"/>
         <w:p>
@@ -19781,7 +19490,6 @@
             <w:rPr>
               <w:noProof/>
             </w:rPr>
-            <w:lastRenderedPageBreak/>
             <w:t xml:space="preserve">Crowley, A., Spangenberg, E., &amp; Hughes, K. (1992). Measuring the Hedonic and Utilitarian Dimensions of Attitudes Toward Product Categories . </w:t>
           </w:r>
           <w:r>
@@ -19854,7 +19562,14 @@
             <w:rPr>
               <w:noProof/>
             </w:rPr>
-            <w:t>, 297-334.</w:t>
+            <w:t xml:space="preserve">, </w:t>
+          </w:r>
+          <w:r>
+            <w:rPr>
+              <w:noProof/>
+            </w:rPr>
+            <w:lastRenderedPageBreak/>
+            <w:t>297-334.</w:t>
           </w:r>
         </w:p>
         <w:p>
@@ -20338,7 +20053,6 @@
           <w:r>
             <w:rPr>
               <w:noProof/>
-              <w:lang w:val="es-CO"/>
             </w:rPr>
             <w:t xml:space="preserve">Leung, E., Cito, M., Paolacci, G., &amp; Puntoni, S. (2021). </w:t>
           </w:r>
@@ -20433,14 +20147,7 @@
             <w:rPr>
               <w:noProof/>
             </w:rPr>
-            <w:t xml:space="preserve">Morales, A., Amir, O., &amp; Lee, L. (2017). Keeping It Real in Experimental Research—Understanding When, Where, and How to Enhance Realism and Measure </w:t>
-          </w:r>
-          <w:r>
-            <w:rPr>
-              <w:noProof/>
-            </w:rPr>
-            <w:lastRenderedPageBreak/>
-            <w:t xml:space="preserve">Consumer Behavior. </w:t>
+            <w:t xml:space="preserve">Morales, A., Amir, O., &amp; Lee, L. (2017). Keeping It Real in Experimental Research—Understanding When, Where, and How to Enhance Realism and Measure Consumer Behavior. </w:t>
           </w:r>
           <w:r>
             <w:rPr>
@@ -20541,7 +20248,14 @@
             <w:rPr>
               <w:noProof/>
             </w:rPr>
-            <w:t xml:space="preserve"> Retrieved from Columbia University: http://www.columbia.edu/~sb3761/HowtoRecruitRespondents.pdf</w:t>
+            <w:t xml:space="preserve"> Retrieved from Columbia University: </w:t>
+          </w:r>
+          <w:r>
+            <w:rPr>
+              <w:noProof/>
+            </w:rPr>
+            <w:lastRenderedPageBreak/>
+            <w:t>http://www.columbia.edu/~sb3761/HowtoRecruitRespondents.pdf</w:t>
           </w:r>
         </w:p>
         <w:p>
@@ -21006,7 +20720,6 @@
             <w:rPr>
               <w:noProof/>
             </w:rPr>
-            <w:lastRenderedPageBreak/>
             <w:t xml:space="preserve">Statista. (2022). </w:t>
           </w:r>
           <w:r>
@@ -21123,7 +20836,14 @@
             <w:rPr>
               <w:noProof/>
             </w:rPr>
-            <w:t xml:space="preserve">Wiengarten, F., Singh, P., Fynes, B., &amp; Nazarpour, A. (2017). Impact of mass customization on cost and flexiblity performances: the role of social capital. </w:t>
+            <w:t xml:space="preserve">Wiengarten, F., Singh, P., Fynes, B., &amp; Nazarpour, A. (2017). Impact of mass customization on </w:t>
+          </w:r>
+          <w:r>
+            <w:rPr>
+              <w:noProof/>
+            </w:rPr>
+            <w:lastRenderedPageBreak/>
+            <w:t xml:space="preserve">cost and flexiblity performances: the role of social capital. </w:t>
           </w:r>
           <w:r>
             <w:rPr>
@@ -21244,7 +20964,7 @@
     </w:p>
     <w:sectPr>
       <w:pgSz w:w="12240" w:h="15840"/>
-      <w:pgMar w:top="1417" w:right="1701" w:bottom="1417" w:left="1701" w:header="708" w:footer="708" w:gutter="0"/>
+      <w:pgMar w:top="1418" w:right="1418" w:bottom="1418" w:left="1418" w:header="708" w:footer="708" w:gutter="0"/>
       <w:cols w:space="708"/>
       <w:docGrid w:linePitch="360"/>
     </w:sectPr>
@@ -21370,7 +21090,7 @@
   <w:abstractNum w:abstractNumId="1" w15:restartNumberingAfterBreak="0">
     <w:nsid w:val="04C472F8"/>
     <w:multiLevelType w:val="multilevel"/>
-    <w:tmpl w:val="C1FC7B04"/>
+    <w:tmpl w:val="9716C3AE"/>
     <w:lvl w:ilvl="0">
       <w:start w:val="1"/>
       <w:numFmt w:val="decimal"/>
@@ -21393,6 +21113,8 @@
       </w:pPr>
       <w:rPr>
         <w:rFonts w:hint="default"/>
+        <w:sz w:val="28"/>
+        <w:szCs w:val="17"/>
       </w:rPr>
     </w:lvl>
     <w:lvl w:ilvl="2">

</xml_diff>